<commit_message>
Start from beginnining counter
</commit_message>
<xml_diff>
--- a/books/the_man_who_counted/05_in_so_many_words.docx
+++ b/books/the_man_who_counted/05_in_so_many_words.docx
@@ -52,9 +52,20 @@
           <w:rFonts w:ascii="SolaimanLipi" w:hAnsi="SolaimanLipi" w:cs="SolaimanLipi"/>
           <w:sz w:val="36"/>
           <w:szCs w:val="36"/>
-        </w:rPr>
-        <w:t xml:space="preserve"> </w:t>
-      </w:r>
+          <w:lang w:bidi="bn-IN"/>
+        </w:rPr>
+        <w:t>য়</w:t>
+      </w:r>
+      <w:r>
+        <w:rPr>
+          <w:rFonts w:ascii="SolaimanLipi" w:hAnsi="SolaimanLipi" w:cs="SolaimanLipi"/>
+          <w:sz w:val="36"/>
+          <w:szCs w:val="36"/>
+        </w:rPr>
+        <w:t xml:space="preserve"> </w:t>
+      </w:r>
+      <w:bookmarkStart w:id="0" w:name="_GoBack"/>
+      <w:bookmarkEnd w:id="0"/>
       <w:r>
         <w:rPr>
           <w:rFonts w:ascii="SolaimanLipi" w:hAnsi="SolaimanLipi" w:cs="SolaimanLipi"/>
@@ -18432,8 +18443,6 @@
         </w:rPr>
         <w:t xml:space="preserve">। </w:t>
       </w:r>
-      <w:bookmarkStart w:id="0" w:name="_GoBack"/>
-      <w:bookmarkEnd w:id="0"/>
       <w:r>
         <w:rPr>
           <w:rFonts w:ascii="SolaimanLipi" w:eastAsiaTheme="minorEastAsia" w:hAnsi="SolaimanLipi" w:cs="SolaimanLipi"/>

</xml_diff>